<commit_message>
Update slides for class 18
</commit_message>
<xml_diff>
--- a/slides18w.docx
+++ b/slides18w.docx
@@ -872,7 +872,16 @@
         <w:rPr>
           <w:rStyle w:val="NormalTok"/>
         </w:rPr>
-        <w:t xml:space="preserve">select, dplyr</w:t>
+        <w:t xml:space="preserve">select,</w:t>
+      </w:r>
+      <w:r>
+        <w:br/>
+      </w:r>
+      <w:r>
+        <w:rPr>
+          <w:rStyle w:val="NormalTok"/>
+        </w:rPr>
+        <w:t xml:space="preserve">                 dplyr</w:t>
       </w:r>
       <w:r>
         <w:rPr>
@@ -896,7 +905,28 @@
         <w:rPr>
           <w:rStyle w:val="NormalTok"/>
         </w:rPr>
-        <w:t xml:space="preserve">count)</w:t>
+        <w:t xml:space="preserve">count,</w:t>
+      </w:r>
+      <w:r>
+        <w:br/>
+      </w:r>
+      <w:r>
+        <w:rPr>
+          <w:rStyle w:val="NormalTok"/>
+        </w:rPr>
+        <w:t xml:space="preserve">                 base</w:t>
+      </w:r>
+      <w:r>
+        <w:rPr>
+          <w:rStyle w:val="SpecialCharTok"/>
+        </w:rPr>
+        <w:t xml:space="preserve">::</w:t>
+      </w:r>
+      <w:r>
+        <w:rPr>
+          <w:rStyle w:val="NormalTok"/>
+        </w:rPr>
+        <w:t xml:space="preserve">mean)</w:t>
       </w:r>
     </w:p>
     <w:p>
@@ -937,6 +967,15 @@
           <w:rStyle w:val="VerbatimChar"/>
         </w:rPr>
         <w:t xml:space="preserve">[conflicted] Will prefer dplyr::count over any other package.</w:t>
+      </w:r>
+      <w:r>
+        <w:br/>
+      </w:r>
+      <w:r>
+        <w:rPr>
+          <w:rStyle w:val="VerbatimChar"/>
+        </w:rPr>
+        <w:t xml:space="preserve">[conflicted] Will prefer base::mean over any other package.</w:t>
       </w:r>
     </w:p>
     <w:p>
@@ -4707,7 +4746,7 @@
     </w:p>
     <w:bookmarkEnd w:id="43"/>
     <w:bookmarkEnd w:id="44"/>
-    <w:bookmarkStart w:id="57" w:name="X51578afd4317e2c5400749cd161acb9a2923f61"/>
+    <w:bookmarkStart w:id="58" w:name="X51578afd4317e2c5400749cd161acb9a2923f61"/>
     <w:p>
       <w:pPr>
         <w:pStyle w:val="Heading1"/>
@@ -5403,7 +5442,176 @@
       </m:oMathPara>
     </w:p>
     <w:bookmarkEnd w:id="46"/>
-    <w:bookmarkStart w:id="48" w:name="model-equations"/>
+    <w:bookmarkStart w:id="47" w:name="centering-duration"/>
+    <w:p>
+      <w:pPr>
+        <w:pStyle w:val="Heading2"/>
+      </w:pPr>
+      <w:r>
+        <w:t xml:space="preserve">Centering</w:t>
+      </w:r>
+      <w:r>
+        <w:t xml:space="preserve"> </w:t>
+      </w:r>
+      <w:r>
+        <w:rPr>
+          <w:rStyle w:val="VerbatimChar"/>
+        </w:rPr>
+        <w:t xml:space="preserve">Duration</w:t>
+      </w:r>
+    </w:p>
+    <w:p>
+      <w:pPr>
+        <w:pStyle w:val="FirstParagraph"/>
+      </w:pPr>
+      <w:r>
+        <w:t xml:space="preserve">In order to make our result more interpretable, I suggest we center each of our quantitative predictors (in this case, that’s just centering duration.) Recall that</w:t>
+      </w:r>
+      <w:r>
+        <w:t xml:space="preserve"> </w:t>
+      </w:r>
+      <w:r>
+        <w:rPr>
+          <w:rStyle w:val="VerbatimChar"/>
+        </w:rPr>
+        <w:t xml:space="preserve">mean(duration)</w:t>
+      </w:r>
+      <w:r>
+        <w:t xml:space="preserve"> </w:t>
+      </w:r>
+      <w:r>
+        <w:t xml:space="preserve">= 147.1 minutes in these data.</w:t>
+      </w:r>
+    </w:p>
+    <w:p>
+      <w:pPr>
+        <w:pStyle w:val="SourceCode"/>
+      </w:pPr>
+      <w:r>
+        <w:rPr>
+          <w:rStyle w:val="NormalTok"/>
+        </w:rPr>
+        <w:t xml:space="preserve">asbestos </w:t>
+      </w:r>
+      <w:r>
+        <w:rPr>
+          <w:rStyle w:val="OtherTok"/>
+        </w:rPr>
+        <w:t xml:space="preserve">&lt;-</w:t>
+      </w:r>
+      <w:r>
+        <w:rPr>
+          <w:rStyle w:val="NormalTok"/>
+        </w:rPr>
+        <w:t xml:space="preserve"> asbestos </w:t>
+      </w:r>
+      <w:r>
+        <w:rPr>
+          <w:rStyle w:val="SpecialCharTok"/>
+        </w:rPr>
+        <w:t xml:space="preserve">|&gt;</w:t>
+      </w:r>
+      <w:r>
+        <w:rPr>
+          <w:rStyle w:val="NormalTok"/>
+        </w:rPr>
+        <w:t xml:space="preserve"> </w:t>
+      </w:r>
+      <w:r>
+        <w:br/>
+      </w:r>
+      <w:r>
+        <w:rPr>
+          <w:rStyle w:val="NormalTok"/>
+        </w:rPr>
+        <w:t xml:space="preserve">  </w:t>
+      </w:r>
+      <w:r>
+        <w:rPr>
+          <w:rStyle w:val="FunctionTok"/>
+        </w:rPr>
+        <w:t xml:space="preserve">mutate</w:t>
+      </w:r>
+      <w:r>
+        <w:rPr>
+          <w:rStyle w:val="NormalTok"/>
+        </w:rPr>
+        <w:t xml:space="preserve">(</w:t>
+      </w:r>
+      <w:r>
+        <w:rPr>
+          <w:rStyle w:val="AttributeTok"/>
+        </w:rPr>
+        <w:t xml:space="preserve">dur_c =</w:t>
+      </w:r>
+      <w:r>
+        <w:rPr>
+          <w:rStyle w:val="NormalTok"/>
+        </w:rPr>
+        <w:t xml:space="preserve"> duration </w:t>
+      </w:r>
+      <w:r>
+        <w:rPr>
+          <w:rStyle w:val="SpecialCharTok"/>
+        </w:rPr>
+        <w:t xml:space="preserve">-</w:t>
+      </w:r>
+      <w:r>
+        <w:rPr>
+          <w:rStyle w:val="NormalTok"/>
+        </w:rPr>
+        <w:t xml:space="preserve"> </w:t>
+      </w:r>
+      <w:r>
+        <w:rPr>
+          <w:rStyle w:val="FunctionTok"/>
+        </w:rPr>
+        <w:t xml:space="preserve">mean</w:t>
+      </w:r>
+      <w:r>
+        <w:rPr>
+          <w:rStyle w:val="NormalTok"/>
+        </w:rPr>
+        <w:t xml:space="preserve">(duration))</w:t>
+      </w:r>
+    </w:p>
+    <w:p>
+      <w:pPr>
+        <w:pStyle w:val="FirstParagraph"/>
+      </w:pPr>
+      <w:r>
+        <w:t xml:space="preserve">A value of</w:t>
+      </w:r>
+      <w:r>
+        <w:t xml:space="preserve"> </w:t>
+      </w:r>
+      <w:r>
+        <w:rPr>
+          <w:rStyle w:val="VerbatimChar"/>
+        </w:rPr>
+        <w:t xml:space="preserve">dur_c</w:t>
+      </w:r>
+      <w:r>
+        <w:t xml:space="preserve"> </w:t>
+      </w:r>
+      <w:r>
+        <w:t xml:space="preserve">= 0 thus means that we have the mean level of</w:t>
+      </w:r>
+      <w:r>
+        <w:t xml:space="preserve"> </w:t>
+      </w:r>
+      <w:r>
+        <w:rPr>
+          <w:rStyle w:val="VerbatimChar"/>
+        </w:rPr>
+        <w:t xml:space="preserve">duration</w:t>
+      </w:r>
+      <w:r>
+        <w:t xml:space="preserve">.</w:t>
+      </w:r>
+    </w:p>
+    <w:bookmarkEnd w:id="47"/>
+    <w:bookmarkStart w:id="49" w:name="model-equations"/>
     <w:p>
       <w:pPr>
         <w:pStyle w:val="Heading2"/>
@@ -5453,7 +5661,7 @@
           <w:iCs/>
           <w:i/>
         </w:rPr>
-        <w:t xml:space="preserve">lower</w:t>
+        <w:t xml:space="preserve">raise</w:t>
       </w:r>
       <w:r>
         <w:t xml:space="preserve"> </w:t>
@@ -5469,7 +5677,7 @@
           <w:iCs/>
           <w:i/>
         </w:rPr>
-        <w:t xml:space="preserve">reduce</w:t>
+        <w:t xml:space="preserve">increase</w:t>
       </w:r>
       <w:r>
         <w:t xml:space="preserve"> </w:t>
@@ -5478,7 +5686,7 @@
         <w:t xml:space="preserve">the asbestos exposure.</w:t>
       </w:r>
     </w:p>
-    <w:bookmarkStart w:id="47" w:name="fitting-the-model"/>
+    <w:bookmarkStart w:id="48" w:name="fitting-the-model"/>
     <w:p>
       <w:pPr>
         <w:pStyle w:val="Heading3"/>
@@ -5555,7 +5763,7 @@
         <w:rPr>
           <w:rStyle w:val="NormalTok"/>
         </w:rPr>
-        <w:t xml:space="preserve"> duration, </w:t>
+        <w:t xml:space="preserve"> dur_c, </w:t>
       </w:r>
       <w:r>
         <w:br/>
@@ -5603,9 +5811,9 @@
         <w:t xml:space="preserve">)</w:t>
       </w:r>
     </w:p>
-    <w:bookmarkEnd w:id="47"/>
     <w:bookmarkEnd w:id="48"/>
-    <w:bookmarkStart w:id="49" w:name="model-summary"/>
+    <w:bookmarkEnd w:id="49"/>
+    <w:bookmarkStart w:id="50" w:name="model-summary"/>
     <w:p>
       <w:pPr>
         <w:pStyle w:val="Heading2"/>
@@ -5648,7 +5856,7 @@
         <w:rPr>
           <w:rStyle w:val="VerbatimChar"/>
         </w:rPr>
-        <w:t xml:space="preserve">polr(formula = exposure ~ task + ventilation + duration, data = asbestos, </w:t>
+        <w:t xml:space="preserve">polr(formula = exposure ~ task + ventilation + dur_c, data = asbestos, </w:t>
       </w:r>
       <w:r>
         <w:br/>
@@ -5687,7 +5895,7 @@
         <w:rPr>
           <w:rStyle w:val="VerbatimChar"/>
         </w:rPr>
-        <w:t xml:space="preserve">taskInsulation      2.251342   0.644792  3.4916</w:t>
+        <w:t xml:space="preserve">taskInsulation      2.251344   0.644593  3.4927</w:t>
       </w:r>
       <w:r>
         <w:br/>
@@ -5696,7 +5904,7 @@
         <w:rPr>
           <w:rStyle w:val="VerbatimChar"/>
         </w:rPr>
-        <w:t xml:space="preserve">ventilationGeneral  2.156960   0.567540  3.8005</w:t>
+        <w:t xml:space="preserve">ventilationGeneral  2.156963   0.567535  3.8006</w:t>
       </w:r>
       <w:r>
         <w:br/>
@@ -5705,7 +5913,7 @@
         <w:rPr>
           <w:rStyle w:val="VerbatimChar"/>
         </w:rPr>
-        <w:t xml:space="preserve">duration           -0.000708   0.003799 -0.1864</w:t>
+        <w:t xml:space="preserve">dur_c              -0.000708   0.003797 -0.1865</w:t>
       </w:r>
       <w:r>
         <w:br/>
@@ -5735,7 +5943,7 @@
         <w:rPr>
           <w:rStyle w:val="VerbatimChar"/>
         </w:rPr>
-        <w:t xml:space="preserve">1_Low|2_Action         2.3508  0.8682     2.7077</w:t>
+        <w:t xml:space="preserve">1_Low|2_Action         2.4550  0.5714     4.2963</w:t>
       </w:r>
       <w:r>
         <w:br/>
@@ -5744,7 +5952,7 @@
         <w:rPr>
           <w:rStyle w:val="VerbatimChar"/>
         </w:rPr>
-        <w:t xml:space="preserve">2_Action|3_AboveLimit  2.8972  0.8916     3.2493</w:t>
+        <w:t xml:space="preserve">2_Action|3_AboveLimit  3.0013  0.6094     4.9248</w:t>
       </w:r>
       <w:r>
         <w:br/>
@@ -5768,8 +5976,8 @@
         <w:t xml:space="preserve">AIC: 109.8795 </w:t>
       </w:r>
     </w:p>
-    <w:bookmarkEnd w:id="49"/>
-    <w:bookmarkStart w:id="50" w:name="direction-of-model-effects"/>
+    <w:bookmarkEnd w:id="50"/>
+    <w:bookmarkStart w:id="51" w:name="direction-of-model-effects"/>
     <w:p>
       <w:pPr>
         <w:pStyle w:val="Heading2"/>
@@ -6203,7 +6411,7 @@
                 <w:rFonts w:ascii="Calibri" w:hAnsi="Calibri"/>
                 <w:sz w:val="20"/>
               </w:rPr>
-              <w:t xml:space="default">3.492</w:t>
+              <w:t xml:space="default">3.493</w:t>
             </w:r>
           </w:p>
         </w:tc>
@@ -6381,7 +6589,7 @@
                 <w:rFonts w:ascii="Calibri" w:hAnsi="Calibri"/>
                 <w:sz w:val="20"/>
               </w:rPr>
-              <w:t xml:space="default">duration</w:t>
+              <w:t xml:space="default">dur_c</w:t>
             </w:r>
           </w:p>
         </w:tc>
@@ -6519,7 +6727,7 @@
         <w:t xml:space="preserve"> </w:t>
       </w:r>
       <w:r>
-        <w:t xml:space="preserve">= Insulation produces a</w:t>
+        <w:t xml:space="preserve">= Insulation produces an</w:t>
       </w:r>
       <w:r>
         <w:t xml:space="preserve"> </w:t>
@@ -6529,7 +6737,7 @@
           <w:iCs/>
           <w:i/>
         </w:rPr>
-        <w:t xml:space="preserve">reduced</w:t>
+        <w:t xml:space="preserve">increased</w:t>
       </w:r>
       <w:r>
         <w:t xml:space="preserve"> </w:t>
@@ -6592,8 +6800,8 @@
         <w:t xml:space="preserve">are held constant.</w:t>
       </w:r>
     </w:p>
-    <w:bookmarkEnd w:id="50"/>
-    <w:bookmarkStart w:id="51" w:name="effect-of-task-via-odds-ratio-ci"/>
+    <w:bookmarkEnd w:id="51"/>
+    <w:bookmarkStart w:id="52" w:name="effect-of-task-via-odds-ratio-ci"/>
     <w:p>
       <w:pPr>
         <w:pStyle w:val="Heading2"/>
@@ -7111,7 +7319,7 @@
                 <w:rFonts w:ascii="Calibri" w:hAnsi="Calibri"/>
                 <w:sz w:val="20"/>
               </w:rPr>
-              <w:t xml:space="default">3.492</w:t>
+              <w:t xml:space="default">3.493</w:t>
             </w:r>
           </w:p>
         </w:tc>
@@ -7385,7 +7593,7 @@
                 <w:rFonts w:ascii="Calibri" w:hAnsi="Calibri"/>
                 <w:sz w:val="20"/>
               </w:rPr>
-              <w:t xml:space="default">duration</w:t>
+              <w:t xml:space="default">dur_c</w:t>
             </w:r>
           </w:p>
         </w:tc>
@@ -7622,7 +7830,7 @@
         <w:t xml:space="preserve">modelA</w:t>
       </w:r>
       <w:r>
-        <w:t xml:space="preserve">: Odds of reduced</w:t>
+        <w:t xml:space="preserve">: Odds of higher asbestos</w:t>
       </w:r>
       <w:r>
         <w:t xml:space="preserve"> </w:t>
@@ -7640,8 +7848,8 @@
         <w:t xml:space="preserve">are 9.5 (95% CI 2.8 to 36.8) times as large for Al as they are for Bob.</w:t>
       </w:r>
     </w:p>
-    <w:bookmarkEnd w:id="51"/>
-    <w:bookmarkStart w:id="52" w:name="ventilation-effect"/>
+    <w:bookmarkEnd w:id="52"/>
+    <w:bookmarkStart w:id="53" w:name="ventilation-effect"/>
     <w:p>
       <w:pPr>
         <w:pStyle w:val="Heading2"/>
@@ -8159,7 +8367,7 @@
                 <w:rFonts w:ascii="Calibri" w:hAnsi="Calibri"/>
                 <w:sz w:val="20"/>
               </w:rPr>
-              <w:t xml:space="default">3.492</w:t>
+              <w:t xml:space="default">3.493</w:t>
             </w:r>
           </w:p>
         </w:tc>
@@ -8433,7 +8641,7 @@
                 <w:rFonts w:ascii="Calibri" w:hAnsi="Calibri"/>
                 <w:sz w:val="20"/>
               </w:rPr>
-              <w:t xml:space="default">duration</w:t>
+              <w:t xml:space="default">dur_c</w:t>
             </w:r>
           </w:p>
         </w:tc>
@@ -8637,7 +8845,7 @@
         <w:t xml:space="preserve"> </w:t>
       </w:r>
       <w:r>
-        <w:t xml:space="preserve">suggests the odds of reduced</w:t>
+        <w:t xml:space="preserve">suggests the odds of higher</w:t>
       </w:r>
       <w:r>
         <w:t xml:space="preserve"> </w:t>
@@ -8682,8 +8890,8 @@
         <w:t xml:space="preserve">appears quite small: odds ratio is essentially 1, with 95% CI (0.99, 1.01).</w:t>
       </w:r>
     </w:p>
-    <w:bookmarkEnd w:id="52"/>
-    <w:bookmarkStart w:id="53" w:name="modela-equation-1"/>
+    <w:bookmarkEnd w:id="53"/>
+    <w:bookmarkStart w:id="54" w:name="modela-equation-1"/>
     <w:p>
       <w:pPr>
         <w:pStyle w:val="Heading2"/>
@@ -9070,7 +9278,7 @@
                 <w:rFonts w:ascii="Calibri" w:hAnsi="Calibri"/>
                 <w:sz w:val="20"/>
               </w:rPr>
-              <w:t xml:space="default">3.492</w:t>
+              <w:t xml:space="default">3.493</w:t>
             </w:r>
           </w:p>
         </w:tc>
@@ -9248,7 +9456,7 @@
                 <w:rFonts w:ascii="Calibri" w:hAnsi="Calibri"/>
                 <w:sz w:val="20"/>
               </w:rPr>
-              <w:t xml:space="default">duration</w:t>
+              <w:t xml:space="default">dur_c</w:t>
             </w:r>
           </w:p>
         </w:tc>
@@ -9397,55 +9605,55 @@
                 <w:rFonts w:ascii="Calibri" w:hAnsi="Calibri"/>
                 <w:sz w:val="20"/>
               </w:rPr>
-              <w:t xml:space="default">2.351</w:t>
-            </w:r>
-          </w:p>
-        </w:tc>
-        <w:tc>
-          <w:tcPr>
-            <w:tcBorders>
-              <w:top w:val="single" w:space="0" w:color="D3D3D3"/>
-              <w:bottom w:val="single" w:space="0" w:color="D3D3D3"/>
-              <w:start w:val="single" w:space="0" w:color="D3D3D3"/>
-              <w:end w:val="single" w:space="0" w:color="D3D3D3"/>
-            </w:tcBorders>
-          </w:tcPr>
-          <w:p>
-            <w:pPr>
-              <w:spacing w:before="0" w:after="60"/>
-              <w:keepNext/>
-              <w:jc w:val="end"/>
-            </w:pPr>
-            <w:r>
-              <w:rPr>
-                <w:rFonts w:ascii="Calibri" w:hAnsi="Calibri"/>
-                <w:sz w:val="20"/>
-              </w:rPr>
-              <w:t xml:space="default">0.868</w:t>
-            </w:r>
-          </w:p>
-        </w:tc>
-        <w:tc>
-          <w:tcPr>
-            <w:tcBorders>
-              <w:top w:val="single" w:space="0" w:color="D3D3D3"/>
-              <w:bottom w:val="single" w:space="0" w:color="D3D3D3"/>
-              <w:start w:val="single" w:space="0" w:color="D3D3D3"/>
-              <w:end w:val="single" w:space="0" w:color="D3D3D3"/>
-            </w:tcBorders>
-          </w:tcPr>
-          <w:p>
-            <w:pPr>
-              <w:spacing w:before="0" w:after="60"/>
-              <w:keepNext/>
-              <w:jc w:val="end"/>
-            </w:pPr>
-            <w:r>
-              <w:rPr>
-                <w:rFonts w:ascii="Calibri" w:hAnsi="Calibri"/>
-                <w:sz w:val="20"/>
-              </w:rPr>
-              <w:t xml:space="default">2.708</w:t>
+              <w:t xml:space="default">2.455</w:t>
+            </w:r>
+          </w:p>
+        </w:tc>
+        <w:tc>
+          <w:tcPr>
+            <w:tcBorders>
+              <w:top w:val="single" w:space="0" w:color="D3D3D3"/>
+              <w:bottom w:val="single" w:space="0" w:color="D3D3D3"/>
+              <w:start w:val="single" w:space="0" w:color="D3D3D3"/>
+              <w:end w:val="single" w:space="0" w:color="D3D3D3"/>
+            </w:tcBorders>
+          </w:tcPr>
+          <w:p>
+            <w:pPr>
+              <w:spacing w:before="0" w:after="60"/>
+              <w:keepNext/>
+              <w:jc w:val="end"/>
+            </w:pPr>
+            <w:r>
+              <w:rPr>
+                <w:rFonts w:ascii="Calibri" w:hAnsi="Calibri"/>
+                <w:sz w:val="20"/>
+              </w:rPr>
+              <w:t xml:space="default">0.571</w:t>
+            </w:r>
+          </w:p>
+        </w:tc>
+        <w:tc>
+          <w:tcPr>
+            <w:tcBorders>
+              <w:top w:val="single" w:space="0" w:color="D3D3D3"/>
+              <w:bottom w:val="single" w:space="0" w:color="D3D3D3"/>
+              <w:start w:val="single" w:space="0" w:color="D3D3D3"/>
+              <w:end w:val="single" w:space="0" w:color="D3D3D3"/>
+            </w:tcBorders>
+          </w:tcPr>
+          <w:p>
+            <w:pPr>
+              <w:spacing w:before="0" w:after="60"/>
+              <w:keepNext/>
+              <w:jc w:val="end"/>
+            </w:pPr>
+            <w:r>
+              <w:rPr>
+                <w:rFonts w:ascii="Calibri" w:hAnsi="Calibri"/>
+                <w:sz w:val="20"/>
+              </w:rPr>
+              <w:t xml:space="default">4.296</w:t>
             </w:r>
           </w:p>
         </w:tc>
@@ -9522,55 +9730,55 @@
                 <w:rFonts w:ascii="Calibri" w:hAnsi="Calibri"/>
                 <w:sz w:val="20"/>
               </w:rPr>
-              <w:t xml:space="default">2.897</w:t>
-            </w:r>
-          </w:p>
-        </w:tc>
-        <w:tc>
-          <w:tcPr>
-            <w:tcBorders>
-              <w:top w:val="single" w:space="0" w:color="D3D3D3"/>
-              <w:bottom w:val="single" w:space="0" w:color="D3D3D3"/>
-              <w:start w:val="single" w:space="0" w:color="D3D3D3"/>
-              <w:end w:val="single" w:space="0" w:color="D3D3D3"/>
-            </w:tcBorders>
-          </w:tcPr>
-          <w:p>
-            <w:pPr>
-              <w:spacing w:before="0" w:after="60"/>
-              <w:keepNext/>
-              <w:jc w:val="end"/>
-            </w:pPr>
-            <w:r>
-              <w:rPr>
-                <w:rFonts w:ascii="Calibri" w:hAnsi="Calibri"/>
-                <w:sz w:val="20"/>
-              </w:rPr>
-              <w:t xml:space="default">0.892</w:t>
-            </w:r>
-          </w:p>
-        </w:tc>
-        <w:tc>
-          <w:tcPr>
-            <w:tcBorders>
-              <w:top w:val="single" w:space="0" w:color="D3D3D3"/>
-              <w:bottom w:val="single" w:space="0" w:color="D3D3D3"/>
-              <w:start w:val="single" w:space="0" w:color="D3D3D3"/>
-              <w:end w:val="single" w:space="0" w:color="D3D3D3"/>
-            </w:tcBorders>
-          </w:tcPr>
-          <w:p>
-            <w:pPr>
-              <w:spacing w:before="0" w:after="60"/>
-              <w:keepNext/>
-              <w:jc w:val="end"/>
-            </w:pPr>
-            <w:r>
-              <w:rPr>
-                <w:rFonts w:ascii="Calibri" w:hAnsi="Calibri"/>
-                <w:sz w:val="20"/>
-              </w:rPr>
-              <w:t xml:space="default">3.249</w:t>
+              <w:t xml:space="default">3.001</w:t>
+            </w:r>
+          </w:p>
+        </w:tc>
+        <w:tc>
+          <w:tcPr>
+            <w:tcBorders>
+              <w:top w:val="single" w:space="0" w:color="D3D3D3"/>
+              <w:bottom w:val="single" w:space="0" w:color="D3D3D3"/>
+              <w:start w:val="single" w:space="0" w:color="D3D3D3"/>
+              <w:end w:val="single" w:space="0" w:color="D3D3D3"/>
+            </w:tcBorders>
+          </w:tcPr>
+          <w:p>
+            <w:pPr>
+              <w:spacing w:before="0" w:after="60"/>
+              <w:keepNext/>
+              <w:jc w:val="end"/>
+            </w:pPr>
+            <w:r>
+              <w:rPr>
+                <w:rFonts w:ascii="Calibri" w:hAnsi="Calibri"/>
+                <w:sz w:val="20"/>
+              </w:rPr>
+              <w:t xml:space="default">0.609</w:t>
+            </w:r>
+          </w:p>
+        </w:tc>
+        <w:tc>
+          <w:tcPr>
+            <w:tcBorders>
+              <w:top w:val="single" w:space="0" w:color="D3D3D3"/>
+              <w:bottom w:val="single" w:space="0" w:color="D3D3D3"/>
+              <w:start w:val="single" w:space="0" w:color="D3D3D3"/>
+              <w:end w:val="single" w:space="0" w:color="D3D3D3"/>
+            </w:tcBorders>
+          </w:tcPr>
+          <w:p>
+            <w:pPr>
+              <w:spacing w:before="0" w:after="60"/>
+              <w:keepNext/>
+              <w:jc w:val="end"/>
+            </w:pPr>
+            <w:r>
+              <w:rPr>
+                <w:rFonts w:ascii="Calibri" w:hAnsi="Calibri"/>
+                <w:sz w:val="20"/>
+              </w:rPr>
+              <w:t xml:space="default">4.925</w:t>
             </w:r>
           </w:p>
         </w:tc>
@@ -9609,11 +9817,11 @@
         <w:pStyle w:val="Compact"/>
       </w:pPr>
       <w:r>
-        <w:t xml:space="preserve">2.35 is the estimated log odds of falling into category (1) low exposure versus all other categories, when all other predictors (task, ventilation and duration) are zero.</w:t>
-      </w:r>
-    </w:p>
-    <w:bookmarkEnd w:id="53"/>
-    <w:bookmarkStart w:id="54" w:name="modela-equation-2"/>
+        <w:t xml:space="preserve">2.455 is the estimated log odds of falling into category (1) low exposure versus all other categories, when all other predictors (task, ventilation and centered duration) are zero.</w:t>
+      </w:r>
+    </w:p>
+    <w:bookmarkEnd w:id="54"/>
+    <w:bookmarkStart w:id="55" w:name="modela-equation-2"/>
     <w:p>
       <w:pPr>
         <w:pStyle w:val="Heading2"/>
@@ -10000,7 +10208,7 @@
                 <w:rFonts w:ascii="Calibri" w:hAnsi="Calibri"/>
                 <w:sz w:val="20"/>
               </w:rPr>
-              <w:t xml:space="default">3.492</w:t>
+              <w:t xml:space="default">3.493</w:t>
             </w:r>
           </w:p>
         </w:tc>
@@ -10178,7 +10386,7 @@
                 <w:rFonts w:ascii="Calibri" w:hAnsi="Calibri"/>
                 <w:sz w:val="20"/>
               </w:rPr>
-              <w:t xml:space="default">duration</w:t>
+              <w:t xml:space="default">dur_c</w:t>
             </w:r>
           </w:p>
         </w:tc>
@@ -10327,55 +10535,55 @@
                 <w:rFonts w:ascii="Calibri" w:hAnsi="Calibri"/>
                 <w:sz w:val="20"/>
               </w:rPr>
-              <w:t xml:space="default">2.351</w:t>
-            </w:r>
-          </w:p>
-        </w:tc>
-        <w:tc>
-          <w:tcPr>
-            <w:tcBorders>
-              <w:top w:val="single" w:space="0" w:color="D3D3D3"/>
-              <w:bottom w:val="single" w:space="0" w:color="D3D3D3"/>
-              <w:start w:val="single" w:space="0" w:color="D3D3D3"/>
-              <w:end w:val="single" w:space="0" w:color="D3D3D3"/>
-            </w:tcBorders>
-          </w:tcPr>
-          <w:p>
-            <w:pPr>
-              <w:spacing w:before="0" w:after="60"/>
-              <w:keepNext/>
-              <w:jc w:val="end"/>
-            </w:pPr>
-            <w:r>
-              <w:rPr>
-                <w:rFonts w:ascii="Calibri" w:hAnsi="Calibri"/>
-                <w:sz w:val="20"/>
-              </w:rPr>
-              <w:t xml:space="default">0.868</w:t>
-            </w:r>
-          </w:p>
-        </w:tc>
-        <w:tc>
-          <w:tcPr>
-            <w:tcBorders>
-              <w:top w:val="single" w:space="0" w:color="D3D3D3"/>
-              <w:bottom w:val="single" w:space="0" w:color="D3D3D3"/>
-              <w:start w:val="single" w:space="0" w:color="D3D3D3"/>
-              <w:end w:val="single" w:space="0" w:color="D3D3D3"/>
-            </w:tcBorders>
-          </w:tcPr>
-          <w:p>
-            <w:pPr>
-              <w:spacing w:before="0" w:after="60"/>
-              <w:keepNext/>
-              <w:jc w:val="end"/>
-            </w:pPr>
-            <w:r>
-              <w:rPr>
-                <w:rFonts w:ascii="Calibri" w:hAnsi="Calibri"/>
-                <w:sz w:val="20"/>
-              </w:rPr>
-              <w:t xml:space="default">2.708</w:t>
+              <w:t xml:space="default">2.455</w:t>
+            </w:r>
+          </w:p>
+        </w:tc>
+        <w:tc>
+          <w:tcPr>
+            <w:tcBorders>
+              <w:top w:val="single" w:space="0" w:color="D3D3D3"/>
+              <w:bottom w:val="single" w:space="0" w:color="D3D3D3"/>
+              <w:start w:val="single" w:space="0" w:color="D3D3D3"/>
+              <w:end w:val="single" w:space="0" w:color="D3D3D3"/>
+            </w:tcBorders>
+          </w:tcPr>
+          <w:p>
+            <w:pPr>
+              <w:spacing w:before="0" w:after="60"/>
+              <w:keepNext/>
+              <w:jc w:val="end"/>
+            </w:pPr>
+            <w:r>
+              <w:rPr>
+                <w:rFonts w:ascii="Calibri" w:hAnsi="Calibri"/>
+                <w:sz w:val="20"/>
+              </w:rPr>
+              <w:t xml:space="default">0.571</w:t>
+            </w:r>
+          </w:p>
+        </w:tc>
+        <w:tc>
+          <w:tcPr>
+            <w:tcBorders>
+              <w:top w:val="single" w:space="0" w:color="D3D3D3"/>
+              <w:bottom w:val="single" w:space="0" w:color="D3D3D3"/>
+              <w:start w:val="single" w:space="0" w:color="D3D3D3"/>
+              <w:end w:val="single" w:space="0" w:color="D3D3D3"/>
+            </w:tcBorders>
+          </w:tcPr>
+          <w:p>
+            <w:pPr>
+              <w:spacing w:before="0" w:after="60"/>
+              <w:keepNext/>
+              <w:jc w:val="end"/>
+            </w:pPr>
+            <w:r>
+              <w:rPr>
+                <w:rFonts w:ascii="Calibri" w:hAnsi="Calibri"/>
+                <w:sz w:val="20"/>
+              </w:rPr>
+              <w:t xml:space="default">4.296</w:t>
             </w:r>
           </w:p>
         </w:tc>
@@ -10452,55 +10660,55 @@
                 <w:rFonts w:ascii="Calibri" w:hAnsi="Calibri"/>
                 <w:sz w:val="20"/>
               </w:rPr>
-              <w:t xml:space="default">2.897</w:t>
-            </w:r>
-          </w:p>
-        </w:tc>
-        <w:tc>
-          <w:tcPr>
-            <w:tcBorders>
-              <w:top w:val="single" w:space="0" w:color="D3D3D3"/>
-              <w:bottom w:val="single" w:space="0" w:color="D3D3D3"/>
-              <w:start w:val="single" w:space="0" w:color="D3D3D3"/>
-              <w:end w:val="single" w:space="0" w:color="D3D3D3"/>
-            </w:tcBorders>
-          </w:tcPr>
-          <w:p>
-            <w:pPr>
-              <w:spacing w:before="0" w:after="60"/>
-              <w:keepNext/>
-              <w:jc w:val="end"/>
-            </w:pPr>
-            <w:r>
-              <w:rPr>
-                <w:rFonts w:ascii="Calibri" w:hAnsi="Calibri"/>
-                <w:sz w:val="20"/>
-              </w:rPr>
-              <w:t xml:space="default">0.892</w:t>
-            </w:r>
-          </w:p>
-        </w:tc>
-        <w:tc>
-          <w:tcPr>
-            <w:tcBorders>
-              <w:top w:val="single" w:space="0" w:color="D3D3D3"/>
-              <w:bottom w:val="single" w:space="0" w:color="D3D3D3"/>
-              <w:start w:val="single" w:space="0" w:color="D3D3D3"/>
-              <w:end w:val="single" w:space="0" w:color="D3D3D3"/>
-            </w:tcBorders>
-          </w:tcPr>
-          <w:p>
-            <w:pPr>
-              <w:spacing w:before="0" w:after="60"/>
-              <w:keepNext/>
-              <w:jc w:val="end"/>
-            </w:pPr>
-            <w:r>
-              <w:rPr>
-                <w:rFonts w:ascii="Calibri" w:hAnsi="Calibri"/>
-                <w:sz w:val="20"/>
-              </w:rPr>
-              <w:t xml:space="default">3.249</w:t>
+              <w:t xml:space="default">3.001</w:t>
+            </w:r>
+          </w:p>
+        </w:tc>
+        <w:tc>
+          <w:tcPr>
+            <w:tcBorders>
+              <w:top w:val="single" w:space="0" w:color="D3D3D3"/>
+              <w:bottom w:val="single" w:space="0" w:color="D3D3D3"/>
+              <w:start w:val="single" w:space="0" w:color="D3D3D3"/>
+              <w:end w:val="single" w:space="0" w:color="D3D3D3"/>
+            </w:tcBorders>
+          </w:tcPr>
+          <w:p>
+            <w:pPr>
+              <w:spacing w:before="0" w:after="60"/>
+              <w:keepNext/>
+              <w:jc w:val="end"/>
+            </w:pPr>
+            <w:r>
+              <w:rPr>
+                <w:rFonts w:ascii="Calibri" w:hAnsi="Calibri"/>
+                <w:sz w:val="20"/>
+              </w:rPr>
+              <w:t xml:space="default">0.609</w:t>
+            </w:r>
+          </w:p>
+        </w:tc>
+        <w:tc>
+          <w:tcPr>
+            <w:tcBorders>
+              <w:top w:val="single" w:space="0" w:color="D3D3D3"/>
+              <w:bottom w:val="single" w:space="0" w:color="D3D3D3"/>
+              <w:start w:val="single" w:space="0" w:color="D3D3D3"/>
+              <w:end w:val="single" w:space="0" w:color="D3D3D3"/>
+            </w:tcBorders>
+          </w:tcPr>
+          <w:p>
+            <w:pPr>
+              <w:spacing w:before="0" w:after="60"/>
+              <w:keepNext/>
+              <w:jc w:val="end"/>
+            </w:pPr>
+            <w:r>
+              <w:rPr>
+                <w:rFonts w:ascii="Calibri" w:hAnsi="Calibri"/>
+                <w:sz w:val="20"/>
+              </w:rPr>
+              <w:t xml:space="default">4.925</w:t>
             </w:r>
           </w:p>
         </w:tc>
@@ -10539,11 +10747,11 @@
         <w:pStyle w:val="Compact"/>
       </w:pPr>
       <w:r>
-        <w:t xml:space="preserve">2.90 is the estimated log odds of falling into category (1) or (2) versus category (3), when all other predictors (task, ventilation and duration) are zero.</w:t>
-      </w:r>
-    </w:p>
-    <w:bookmarkEnd w:id="54"/>
-    <w:bookmarkStart w:id="55" w:name="modela-first-equation"/>
+        <w:t xml:space="preserve">2.897 is the estimated log odds of falling into category (1) or (2) versus category (3), when all other predictors (task, ventilation and centered duration) are zero.</w:t>
+      </w:r>
+    </w:p>
+    <w:bookmarkEnd w:id="55"/>
+    <w:bookmarkStart w:id="56" w:name="modela-first-equation"/>
     <w:p>
       <w:pPr>
         <w:pStyle w:val="Heading2"/>
@@ -10933,7 +11141,7 @@
                 <w:rFonts w:ascii="Calibri" w:hAnsi="Calibri"/>
                 <w:sz w:val="20"/>
               </w:rPr>
-              <w:t xml:space="default">3.492</w:t>
+              <w:t xml:space="default">3.493</w:t>
             </w:r>
           </w:p>
         </w:tc>
@@ -11111,7 +11319,7 @@
                 <w:rFonts w:ascii="Calibri" w:hAnsi="Calibri"/>
                 <w:sz w:val="20"/>
               </w:rPr>
-              <w:t xml:space="default">duration</w:t>
+              <w:t xml:space="default">dur_c</w:t>
             </w:r>
           </w:p>
         </w:tc>
@@ -11260,55 +11468,55 @@
                 <w:rFonts w:ascii="Calibri" w:hAnsi="Calibri"/>
                 <w:sz w:val="20"/>
               </w:rPr>
-              <w:t xml:space="default">2.351</w:t>
-            </w:r>
-          </w:p>
-        </w:tc>
-        <w:tc>
-          <w:tcPr>
-            <w:tcBorders>
-              <w:top w:val="single" w:space="0" w:color="D3D3D3"/>
-              <w:bottom w:val="single" w:space="0" w:color="D3D3D3"/>
-              <w:start w:val="single" w:space="0" w:color="D3D3D3"/>
-              <w:end w:val="single" w:space="0" w:color="D3D3D3"/>
-            </w:tcBorders>
-          </w:tcPr>
-          <w:p>
-            <w:pPr>
-              <w:spacing w:before="0" w:after="60"/>
-              <w:keepNext/>
-              <w:jc w:val="end"/>
-            </w:pPr>
-            <w:r>
-              <w:rPr>
-                <w:rFonts w:ascii="Calibri" w:hAnsi="Calibri"/>
-                <w:sz w:val="20"/>
-              </w:rPr>
-              <w:t xml:space="default">0.868</w:t>
-            </w:r>
-          </w:p>
-        </w:tc>
-        <w:tc>
-          <w:tcPr>
-            <w:tcBorders>
-              <w:top w:val="single" w:space="0" w:color="D3D3D3"/>
-              <w:bottom w:val="single" w:space="0" w:color="D3D3D3"/>
-              <w:start w:val="single" w:space="0" w:color="D3D3D3"/>
-              <w:end w:val="single" w:space="0" w:color="D3D3D3"/>
-            </w:tcBorders>
-          </w:tcPr>
-          <w:p>
-            <w:pPr>
-              <w:spacing w:before="0" w:after="60"/>
-              <w:keepNext/>
-              <w:jc w:val="end"/>
-            </w:pPr>
-            <w:r>
-              <w:rPr>
-                <w:rFonts w:ascii="Calibri" w:hAnsi="Calibri"/>
-                <w:sz w:val="20"/>
-              </w:rPr>
-              <w:t xml:space="default">2.708</w:t>
+              <w:t xml:space="default">2.455</w:t>
+            </w:r>
+          </w:p>
+        </w:tc>
+        <w:tc>
+          <w:tcPr>
+            <w:tcBorders>
+              <w:top w:val="single" w:space="0" w:color="D3D3D3"/>
+              <w:bottom w:val="single" w:space="0" w:color="D3D3D3"/>
+              <w:start w:val="single" w:space="0" w:color="D3D3D3"/>
+              <w:end w:val="single" w:space="0" w:color="D3D3D3"/>
+            </w:tcBorders>
+          </w:tcPr>
+          <w:p>
+            <w:pPr>
+              <w:spacing w:before="0" w:after="60"/>
+              <w:keepNext/>
+              <w:jc w:val="end"/>
+            </w:pPr>
+            <w:r>
+              <w:rPr>
+                <w:rFonts w:ascii="Calibri" w:hAnsi="Calibri"/>
+                <w:sz w:val="20"/>
+              </w:rPr>
+              <w:t xml:space="default">0.571</w:t>
+            </w:r>
+          </w:p>
+        </w:tc>
+        <w:tc>
+          <w:tcPr>
+            <w:tcBorders>
+              <w:top w:val="single" w:space="0" w:color="D3D3D3"/>
+              <w:bottom w:val="single" w:space="0" w:color="D3D3D3"/>
+              <w:start w:val="single" w:space="0" w:color="D3D3D3"/>
+              <w:end w:val="single" w:space="0" w:color="D3D3D3"/>
+            </w:tcBorders>
+          </w:tcPr>
+          <w:p>
+            <w:pPr>
+              <w:spacing w:before="0" w:after="60"/>
+              <w:keepNext/>
+              <w:jc w:val="end"/>
+            </w:pPr>
+            <w:r>
+              <w:rPr>
+                <w:rFonts w:ascii="Calibri" w:hAnsi="Calibri"/>
+                <w:sz w:val="20"/>
+              </w:rPr>
+              <w:t xml:space="default">4.296</w:t>
             </w:r>
           </w:p>
         </w:tc>
@@ -11385,55 +11593,55 @@
                 <w:rFonts w:ascii="Calibri" w:hAnsi="Calibri"/>
                 <w:sz w:val="20"/>
               </w:rPr>
-              <w:t xml:space="default">2.897</w:t>
-            </w:r>
-          </w:p>
-        </w:tc>
-        <w:tc>
-          <w:tcPr>
-            <w:tcBorders>
-              <w:top w:val="single" w:space="0" w:color="D3D3D3"/>
-              <w:bottom w:val="single" w:space="0" w:color="D3D3D3"/>
-              <w:start w:val="single" w:space="0" w:color="D3D3D3"/>
-              <w:end w:val="single" w:space="0" w:color="D3D3D3"/>
-            </w:tcBorders>
-          </w:tcPr>
-          <w:p>
-            <w:pPr>
-              <w:spacing w:before="0" w:after="60"/>
-              <w:keepNext/>
-              <w:jc w:val="end"/>
-            </w:pPr>
-            <w:r>
-              <w:rPr>
-                <w:rFonts w:ascii="Calibri" w:hAnsi="Calibri"/>
-                <w:sz w:val="20"/>
-              </w:rPr>
-              <w:t xml:space="default">0.892</w:t>
-            </w:r>
-          </w:p>
-        </w:tc>
-        <w:tc>
-          <w:tcPr>
-            <w:tcBorders>
-              <w:top w:val="single" w:space="0" w:color="D3D3D3"/>
-              <w:bottom w:val="single" w:space="0" w:color="D3D3D3"/>
-              <w:start w:val="single" w:space="0" w:color="D3D3D3"/>
-              <w:end w:val="single" w:space="0" w:color="D3D3D3"/>
-            </w:tcBorders>
-          </w:tcPr>
-          <w:p>
-            <w:pPr>
-              <w:spacing w:before="0" w:after="60"/>
-              <w:keepNext/>
-              <w:jc w:val="end"/>
-            </w:pPr>
-            <w:r>
-              <w:rPr>
-                <w:rFonts w:ascii="Calibri" w:hAnsi="Calibri"/>
-                <w:sz w:val="20"/>
-              </w:rPr>
-              <w:t xml:space="default">3.249</w:t>
+              <w:t xml:space="default">3.001</w:t>
+            </w:r>
+          </w:p>
+        </w:tc>
+        <w:tc>
+          <w:tcPr>
+            <w:tcBorders>
+              <w:top w:val="single" w:space="0" w:color="D3D3D3"/>
+              <w:bottom w:val="single" w:space="0" w:color="D3D3D3"/>
+              <w:start w:val="single" w:space="0" w:color="D3D3D3"/>
+              <w:end w:val="single" w:space="0" w:color="D3D3D3"/>
+            </w:tcBorders>
+          </w:tcPr>
+          <w:p>
+            <w:pPr>
+              <w:spacing w:before="0" w:after="60"/>
+              <w:keepNext/>
+              <w:jc w:val="end"/>
+            </w:pPr>
+            <w:r>
+              <w:rPr>
+                <w:rFonts w:ascii="Calibri" w:hAnsi="Calibri"/>
+                <w:sz w:val="20"/>
+              </w:rPr>
+              <w:t xml:space="default">0.609</w:t>
+            </w:r>
+          </w:p>
+        </w:tc>
+        <w:tc>
+          <w:tcPr>
+            <w:tcBorders>
+              <w:top w:val="single" w:space="0" w:color="D3D3D3"/>
+              <w:bottom w:val="single" w:space="0" w:color="D3D3D3"/>
+              <w:start w:val="single" w:space="0" w:color="D3D3D3"/>
+              <w:end w:val="single" w:space="0" w:color="D3D3D3"/>
+            </w:tcBorders>
+          </w:tcPr>
+          <w:p>
+            <w:pPr>
+              <w:spacing w:before="0" w:after="60"/>
+              <w:keepNext/>
+              <w:jc w:val="end"/>
+            </w:pPr>
+            <w:r>
+              <w:rPr>
+                <w:rFonts w:ascii="Calibri" w:hAnsi="Calibri"/>
+                <w:sz w:val="20"/>
+              </w:rPr>
+              <w:t xml:space="default">4.925</w:t>
             </w:r>
           </w:p>
         </w:tc>
@@ -11765,8 +11973,8 @@
         </m:oMath>
       </m:oMathPara>
     </w:p>
-    <w:bookmarkEnd w:id="55"/>
-    <w:bookmarkStart w:id="56" w:name="modela-second-equation"/>
+    <w:bookmarkEnd w:id="56"/>
+    <w:bookmarkStart w:id="57" w:name="modela-second-equation"/>
     <w:p>
       <w:pPr>
         <w:pStyle w:val="Heading2"/>
@@ -12156,7 +12364,7 @@
                 <w:rFonts w:ascii="Calibri" w:hAnsi="Calibri"/>
                 <w:sz w:val="20"/>
               </w:rPr>
-              <w:t xml:space="default">3.492</w:t>
+              <w:t xml:space="default">3.493</w:t>
             </w:r>
           </w:p>
         </w:tc>
@@ -12334,7 +12542,7 @@
                 <w:rFonts w:ascii="Calibri" w:hAnsi="Calibri"/>
                 <w:sz w:val="20"/>
               </w:rPr>
-              <w:t xml:space="default">duration</w:t>
+              <w:t xml:space="default">dur_c</w:t>
             </w:r>
           </w:p>
         </w:tc>
@@ -12483,55 +12691,55 @@
                 <w:rFonts w:ascii="Calibri" w:hAnsi="Calibri"/>
                 <w:sz w:val="20"/>
               </w:rPr>
-              <w:t xml:space="default">2.351</w:t>
-            </w:r>
-          </w:p>
-        </w:tc>
-        <w:tc>
-          <w:tcPr>
-            <w:tcBorders>
-              <w:top w:val="single" w:space="0" w:color="D3D3D3"/>
-              <w:bottom w:val="single" w:space="0" w:color="D3D3D3"/>
-              <w:start w:val="single" w:space="0" w:color="D3D3D3"/>
-              <w:end w:val="single" w:space="0" w:color="D3D3D3"/>
-            </w:tcBorders>
-          </w:tcPr>
-          <w:p>
-            <w:pPr>
-              <w:spacing w:before="0" w:after="60"/>
-              <w:keepNext/>
-              <w:jc w:val="end"/>
-            </w:pPr>
-            <w:r>
-              <w:rPr>
-                <w:rFonts w:ascii="Calibri" w:hAnsi="Calibri"/>
-                <w:sz w:val="20"/>
-              </w:rPr>
-              <w:t xml:space="default">0.868</w:t>
-            </w:r>
-          </w:p>
-        </w:tc>
-        <w:tc>
-          <w:tcPr>
-            <w:tcBorders>
-              <w:top w:val="single" w:space="0" w:color="D3D3D3"/>
-              <w:bottom w:val="single" w:space="0" w:color="D3D3D3"/>
-              <w:start w:val="single" w:space="0" w:color="D3D3D3"/>
-              <w:end w:val="single" w:space="0" w:color="D3D3D3"/>
-            </w:tcBorders>
-          </w:tcPr>
-          <w:p>
-            <w:pPr>
-              <w:spacing w:before="0" w:after="60"/>
-              <w:keepNext/>
-              <w:jc w:val="end"/>
-            </w:pPr>
-            <w:r>
-              <w:rPr>
-                <w:rFonts w:ascii="Calibri" w:hAnsi="Calibri"/>
-                <w:sz w:val="20"/>
-              </w:rPr>
-              <w:t xml:space="default">2.708</w:t>
+              <w:t xml:space="default">2.455</w:t>
+            </w:r>
+          </w:p>
+        </w:tc>
+        <w:tc>
+          <w:tcPr>
+            <w:tcBorders>
+              <w:top w:val="single" w:space="0" w:color="D3D3D3"/>
+              <w:bottom w:val="single" w:space="0" w:color="D3D3D3"/>
+              <w:start w:val="single" w:space="0" w:color="D3D3D3"/>
+              <w:end w:val="single" w:space="0" w:color="D3D3D3"/>
+            </w:tcBorders>
+          </w:tcPr>
+          <w:p>
+            <w:pPr>
+              <w:spacing w:before="0" w:after="60"/>
+              <w:keepNext/>
+              <w:jc w:val="end"/>
+            </w:pPr>
+            <w:r>
+              <w:rPr>
+                <w:rFonts w:ascii="Calibri" w:hAnsi="Calibri"/>
+                <w:sz w:val="20"/>
+              </w:rPr>
+              <w:t xml:space="default">0.571</w:t>
+            </w:r>
+          </w:p>
+        </w:tc>
+        <w:tc>
+          <w:tcPr>
+            <w:tcBorders>
+              <w:top w:val="single" w:space="0" w:color="D3D3D3"/>
+              <w:bottom w:val="single" w:space="0" w:color="D3D3D3"/>
+              <w:start w:val="single" w:space="0" w:color="D3D3D3"/>
+              <w:end w:val="single" w:space="0" w:color="D3D3D3"/>
+            </w:tcBorders>
+          </w:tcPr>
+          <w:p>
+            <w:pPr>
+              <w:spacing w:before="0" w:after="60"/>
+              <w:keepNext/>
+              <w:jc w:val="end"/>
+            </w:pPr>
+            <w:r>
+              <w:rPr>
+                <w:rFonts w:ascii="Calibri" w:hAnsi="Calibri"/>
+                <w:sz w:val="20"/>
+              </w:rPr>
+              <w:t xml:space="default">4.296</w:t>
             </w:r>
           </w:p>
         </w:tc>
@@ -12608,55 +12816,55 @@
                 <w:rFonts w:ascii="Calibri" w:hAnsi="Calibri"/>
                 <w:sz w:val="20"/>
               </w:rPr>
-              <w:t xml:space="default">2.897</w:t>
-            </w:r>
-          </w:p>
-        </w:tc>
-        <w:tc>
-          <w:tcPr>
-            <w:tcBorders>
-              <w:top w:val="single" w:space="0" w:color="D3D3D3"/>
-              <w:bottom w:val="single" w:space="0" w:color="D3D3D3"/>
-              <w:start w:val="single" w:space="0" w:color="D3D3D3"/>
-              <w:end w:val="single" w:space="0" w:color="D3D3D3"/>
-            </w:tcBorders>
-          </w:tcPr>
-          <w:p>
-            <w:pPr>
-              <w:spacing w:before="0" w:after="60"/>
-              <w:keepNext/>
-              <w:jc w:val="end"/>
-            </w:pPr>
-            <w:r>
-              <w:rPr>
-                <w:rFonts w:ascii="Calibri" w:hAnsi="Calibri"/>
-                <w:sz w:val="20"/>
-              </w:rPr>
-              <w:t xml:space="default">0.892</w:t>
-            </w:r>
-          </w:p>
-        </w:tc>
-        <w:tc>
-          <w:tcPr>
-            <w:tcBorders>
-              <w:top w:val="single" w:space="0" w:color="D3D3D3"/>
-              <w:bottom w:val="single" w:space="0" w:color="D3D3D3"/>
-              <w:start w:val="single" w:space="0" w:color="D3D3D3"/>
-              <w:end w:val="single" w:space="0" w:color="D3D3D3"/>
-            </w:tcBorders>
-          </w:tcPr>
-          <w:p>
-            <w:pPr>
-              <w:spacing w:before="0" w:after="60"/>
-              <w:keepNext/>
-              <w:jc w:val="end"/>
-            </w:pPr>
-            <w:r>
-              <w:rPr>
-                <w:rFonts w:ascii="Calibri" w:hAnsi="Calibri"/>
-                <w:sz w:val="20"/>
-              </w:rPr>
-              <w:t xml:space="default">3.249</w:t>
+              <w:t xml:space="default">3.001</w:t>
+            </w:r>
+          </w:p>
+        </w:tc>
+        <w:tc>
+          <w:tcPr>
+            <w:tcBorders>
+              <w:top w:val="single" w:space="0" w:color="D3D3D3"/>
+              <w:bottom w:val="single" w:space="0" w:color="D3D3D3"/>
+              <w:start w:val="single" w:space="0" w:color="D3D3D3"/>
+              <w:end w:val="single" w:space="0" w:color="D3D3D3"/>
+            </w:tcBorders>
+          </w:tcPr>
+          <w:p>
+            <w:pPr>
+              <w:spacing w:before="0" w:after="60"/>
+              <w:keepNext/>
+              <w:jc w:val="end"/>
+            </w:pPr>
+            <w:r>
+              <w:rPr>
+                <w:rFonts w:ascii="Calibri" w:hAnsi="Calibri"/>
+                <w:sz w:val="20"/>
+              </w:rPr>
+              <w:t xml:space="default">0.609</w:t>
+            </w:r>
+          </w:p>
+        </w:tc>
+        <w:tc>
+          <w:tcPr>
+            <w:tcBorders>
+              <w:top w:val="single" w:space="0" w:color="D3D3D3"/>
+              <w:bottom w:val="single" w:space="0" w:color="D3D3D3"/>
+              <w:start w:val="single" w:space="0" w:color="D3D3D3"/>
+              <w:end w:val="single" w:space="0" w:color="D3D3D3"/>
+            </w:tcBorders>
+          </w:tcPr>
+          <w:p>
+            <w:pPr>
+              <w:spacing w:before="0" w:after="60"/>
+              <w:keepNext/>
+              <w:jc w:val="end"/>
+            </w:pPr>
+            <w:r>
+              <w:rPr>
+                <w:rFonts w:ascii="Calibri" w:hAnsi="Calibri"/>
+                <w:sz w:val="20"/>
+              </w:rPr>
+              <w:t xml:space="default">4.925</w:t>
             </w:r>
           </w:p>
         </w:tc>
@@ -12988,9 +13196,9 @@
         </m:oMath>
       </m:oMathPara>
     </w:p>
-    <w:bookmarkEnd w:id="56"/>
     <w:bookmarkEnd w:id="57"/>
-    <w:bookmarkStart w:id="69" w:name="comparing-polr-models"/>
+    <w:bookmarkEnd w:id="58"/>
+    <w:bookmarkStart w:id="70" w:name="comparing-polr-models"/>
     <w:p>
       <w:pPr>
         <w:pStyle w:val="Heading1"/>
@@ -13014,7 +13222,7 @@
         <w:t xml:space="preserve">models</w:t>
       </w:r>
     </w:p>
-    <w:bookmarkStart w:id="59" w:name="modela-vs.-intercept-only-model"/>
+    <w:bookmarkStart w:id="60" w:name="modela-vs.-intercept-only-model"/>
     <w:p>
       <w:pPr>
         <w:pStyle w:val="Heading2"/>
@@ -13609,7 +13817,7 @@
                 <w:rFonts w:ascii="Calibri" w:hAnsi="Calibri"/>
                 <w:sz w:val="20"/>
               </w:rPr>
-              <w:t xml:space="default">task + ventilation + duration</w:t>
+              <w:t xml:space="default">task + ventilation + dur_c</w:t>
             </w:r>
           </w:p>
         </w:tc>
@@ -13759,7 +13967,7 @@
         </w:tc>
       </w:tr>
     </w:tbl>
-    <w:bookmarkStart w:id="58" w:name="can-we-compare-aic-and-bic"/>
+    <w:bookmarkStart w:id="59" w:name="can-we-compare-aic-and-bic"/>
     <w:p>
       <w:pPr>
         <w:pStyle w:val="Heading3"/>
@@ -13884,9 +14092,9 @@
         <w:t xml:space="preserve">modelA   5 121.9737</w:t>
       </w:r>
     </w:p>
-    <w:bookmarkEnd w:id="58"/>
     <w:bookmarkEnd w:id="59"/>
-    <w:bookmarkStart w:id="60" w:name="modela-vs.-no-duration-model"/>
+    <w:bookmarkEnd w:id="60"/>
+    <w:bookmarkStart w:id="61" w:name="modela-vs.-no-duration-model"/>
     <w:p>
       <w:pPr>
         <w:pStyle w:val="Heading2"/>
@@ -14465,7 +14673,7 @@
                 <w:rFonts w:ascii="Calibri" w:hAnsi="Calibri"/>
                 <w:sz w:val="20"/>
               </w:rPr>
-              <w:t xml:space="default">task + ventilation + duration</w:t>
+              <w:t xml:space="default">task + ventilation + dur_c</w:t>
             </w:r>
           </w:p>
         </w:tc>
@@ -14707,8 +14915,8 @@
         <w:t xml:space="preserve">modelTV  4 117.5896</w:t>
       </w:r>
     </w:p>
-    <w:bookmarkEnd w:id="60"/>
-    <w:bookmarkStart w:id="61" w:name="taskventilation-interaction"/>
+    <w:bookmarkEnd w:id="61"/>
+    <w:bookmarkStart w:id="62" w:name="taskventilation-interaction"/>
     <w:p>
       <w:pPr>
         <w:pStyle w:val="Heading2"/>
@@ -15497,8 +15705,8 @@
         <w:t xml:space="preserve">model.TxV  5 121.7375</w:t>
       </w:r>
     </w:p>
-    <w:bookmarkEnd w:id="61"/>
-    <w:bookmarkStart w:id="62" w:name="fitting-all-of-the-models"/>
+    <w:bookmarkEnd w:id="62"/>
+    <w:bookmarkStart w:id="63" w:name="fitting-all-of-the-models"/>
     <w:p>
       <w:pPr>
         <w:pStyle w:val="Heading2"/>
@@ -15628,7 +15836,7 @@
         <w:rPr>
           <w:rStyle w:val="NormalTok"/>
         </w:rPr>
-        <w:t xml:space="preserve"> duration, </w:t>
+        <w:t xml:space="preserve"> dur_c, </w:t>
       </w:r>
       <w:r>
         <w:rPr>
@@ -15961,7 +16169,7 @@
         <w:rPr>
           <w:rStyle w:val="NormalTok"/>
         </w:rPr>
-        <w:t xml:space="preserve"> duration, </w:t>
+        <w:t xml:space="preserve"> dur_c, </w:t>
       </w:r>
       <w:r>
         <w:rPr>
@@ -16023,7 +16231,7 @@
         <w:rPr>
           <w:rStyle w:val="VerbatimChar"/>
         </w:rPr>
-        <w:t xml:space="preserve">     Model Resid. df Resid. Dev   Test    Df LR stat.    Pr(Chi)</w:t>
+        <w:t xml:space="preserve">  Model Resid. df Resid. Dev   Test    Df LR stat.    Pr(Chi)</w:t>
       </w:r>
       <w:r>
         <w:br/>
@@ -16032,7 +16240,7 @@
         <w:rPr>
           <w:rStyle w:val="VerbatimChar"/>
         </w:rPr>
-        <w:t xml:space="preserve">1        1        81   147.6197                                 </w:t>
+        <w:t xml:space="preserve">1     1        81   147.6197                                 </w:t>
       </w:r>
       <w:r>
         <w:br/>
@@ -16041,11 +16249,11 @@
         <w:rPr>
           <w:rStyle w:val="VerbatimChar"/>
         </w:rPr>
-        <w:t xml:space="preserve">2 duration        80   142.2944 1 vs 2     1 5.325273 0.02101831</w:t>
-      </w:r>
-    </w:p>
-    <w:bookmarkEnd w:id="62"/>
-    <w:bookmarkStart w:id="63" w:name="asbestos-likelihood-ratio-tests"/>
+        <w:t xml:space="preserve">2 dur_c        80   142.2944 1 vs 2     1 5.325273 0.02101831</w:t>
+      </w:r>
+    </w:p>
+    <w:bookmarkEnd w:id="63"/>
+    <w:bookmarkStart w:id="64" w:name="asbestos-likelihood-ratio-tests"/>
     <w:p>
       <w:pPr>
         <w:pStyle w:val="Heading2"/>
@@ -16678,8 +16886,8 @@
         </w:tc>
       </w:tr>
     </w:tbl>
-    <w:bookmarkEnd w:id="63"/>
-    <w:bookmarkStart w:id="64" w:name="predictions-with-our-tv-model"/>
+    <w:bookmarkEnd w:id="64"/>
+    <w:bookmarkStart w:id="65" w:name="predictions-with-our-tv-model"/>
     <w:p>
       <w:pPr>
         <w:pStyle w:val="Heading2"/>
@@ -16991,8 +17199,8 @@
         <w:t xml:space="preserve">Total: 64 right, 19 wrong. Accuracy = 64/83 = 77.1%</w:t>
       </w:r>
     </w:p>
-    <w:bookmarkEnd w:id="64"/>
-    <w:bookmarkStart w:id="65" w:name="proportional-odds-assumption-reasonable"/>
+    <w:bookmarkEnd w:id="65"/>
+    <w:bookmarkStart w:id="66" w:name="proportional-odds-assumption-reasonable"/>
     <w:p>
       <w:pPr>
         <w:pStyle w:val="Heading2"/>
@@ -17211,8 +17419,8 @@
         <w:t xml:space="preserve">AIC: 110.0826 </w:t>
       </w:r>
     </w:p>
-    <w:bookmarkEnd w:id="65"/>
-    <w:bookmarkStart w:id="66" w:name="multinomial-tv-model-predicts"/>
+    <w:bookmarkEnd w:id="66"/>
+    <w:bookmarkStart w:id="67" w:name="multinomial-tv-model-predicts"/>
     <w:p>
       <w:pPr>
         <w:pStyle w:val="Heading2"/>
@@ -17529,8 +17737,8 @@
         <w:t xml:space="preserve">2 3_AboveLimit 3_AboveLimit    28</w:t>
       </w:r>
     </w:p>
-    <w:bookmarkEnd w:id="66"/>
-    <w:bookmarkStart w:id="67" w:name="X4e43e082fdbd3691c1c9146b9db951fd3112823"/>
+    <w:bookmarkEnd w:id="67"/>
+    <w:bookmarkStart w:id="68" w:name="X4e43e082fdbd3691c1c9146b9db951fd3112823"/>
     <w:p>
       <w:pPr>
         <w:pStyle w:val="Heading2"/>
@@ -17825,8 +18033,8 @@
         <w:t xml:space="preserve">= 0.4 testing the difference in goodness of fit between the proportional odds model and the more complex multinomial logistic regression model.</w:t>
       </w:r>
     </w:p>
-    <w:bookmarkEnd w:id="67"/>
-    <w:bookmarkStart w:id="68" w:name="X4da6ac11cafe530b66a9bcf6adc8ffbe274878d"/>
+    <w:bookmarkEnd w:id="68"/>
+    <w:bookmarkStart w:id="69" w:name="X4da6ac11cafe530b66a9bcf6adc8ffbe274878d"/>
     <w:p>
       <w:pPr>
         <w:pStyle w:val="Heading2"/>
@@ -17969,9 +18177,9 @@
         <w:t xml:space="preserve">is the polr model</w:t>
       </w:r>
     </w:p>
-    <w:bookmarkEnd w:id="68"/>
     <w:bookmarkEnd w:id="69"/>
-    <w:bookmarkStart w:id="88" w:name="using-rms-to-fit-the-polr-model-via-lrm"/>
+    <w:bookmarkEnd w:id="70"/>
+    <w:bookmarkStart w:id="89" w:name="using-rms-to-fit-the-polr-model-via-lrm"/>
     <w:p>
       <w:pPr>
         <w:pStyle w:val="Heading1"/>
@@ -18004,7 +18212,7 @@
         <w:t xml:space="preserve">lrm()</w:t>
       </w:r>
     </w:p>
-    <w:bookmarkStart w:id="70" w:name="Xcbfecc0aa1a5d0d6b92a8286f206550f16aedbb"/>
+    <w:bookmarkStart w:id="71" w:name="Xcbfecc0aa1a5d0d6b92a8286f206550f16aedbb"/>
     <w:p>
       <w:pPr>
         <w:pStyle w:val="Heading2"/>
@@ -18237,8 +18445,8 @@
         <w:t xml:space="preserve">)</w:t>
       </w:r>
     </w:p>
-    <w:bookmarkEnd w:id="70"/>
-    <w:bookmarkStart w:id="71" w:name="the-lrm-fit"/>
+    <w:bookmarkEnd w:id="71"/>
+    <w:bookmarkStart w:id="72" w:name="the-lrm-fit"/>
     <w:p>
       <w:pPr>
         <w:pStyle w:val="Heading2"/>
@@ -18419,8 +18627,8 @@
         <w:t xml:space="preserve">ventilation=General  2.1596 0.5675  3.81  0.0001  </w:t>
       </w:r>
     </w:p>
-    <w:bookmarkEnd w:id="71"/>
-    <w:bookmarkStart w:id="75" w:name="effects-plot-after-lrm"/>
+    <w:bookmarkEnd w:id="72"/>
+    <w:bookmarkStart w:id="76" w:name="effects-plot-after-lrm"/>
     <w:p>
       <w:pPr>
         <w:pStyle w:val="Heading2"/>
@@ -18476,18 +18684,18 @@
           <wp:inline>
             <wp:extent cx="4620126" cy="3696101"/>
             <wp:effectExtent b="0" l="0" r="0" t="0"/>
-            <wp:docPr descr="" title="" id="73" name="Picture"/>
+            <wp:docPr descr="" title="" id="74" name="Picture"/>
             <a:graphic>
               <a:graphicData uri="http://schemas.openxmlformats.org/drawingml/2006/picture">
                 <pic:pic>
                   <pic:nvPicPr>
-                    <pic:cNvPr descr="slides18w_files/figure-docx/unnamed-chunk-28-1.png" id="74" name="Picture"/>
+                    <pic:cNvPr descr="slides18w_files/figure-docx/unnamed-chunk-29-1.png" id="75" name="Picture"/>
                     <pic:cNvPicPr>
                       <a:picLocks noChangeArrowheads="1" noChangeAspect="1"/>
                     </pic:cNvPicPr>
                   </pic:nvPicPr>
                   <pic:blipFill>
-                    <a:blip r:embed="rId72"/>
+                    <a:blip r:embed="rId73"/>
                     <a:stretch>
                       <a:fillRect/>
                     </a:stretch>
@@ -18514,8 +18722,8 @@
         </w:drawing>
       </w:r>
     </w:p>
-    <w:bookmarkEnd w:id="75"/>
-    <w:bookmarkStart w:id="79" w:name="lrm-fit-plotted-on-log-odds-scale"/>
+    <w:bookmarkEnd w:id="76"/>
+    <w:bookmarkStart w:id="80" w:name="lrm-fit-plotted-on-log-odds-scale"/>
     <w:p>
       <w:pPr>
         <w:pStyle w:val="Heading2"/>
@@ -18619,18 +18827,18 @@
           <wp:inline>
             <wp:extent cx="4620126" cy="3696101"/>
             <wp:effectExtent b="0" l="0" r="0" t="0"/>
-            <wp:docPr descr="" title="" id="77" name="Picture"/>
+            <wp:docPr descr="" title="" id="78" name="Picture"/>
             <a:graphic>
               <a:graphicData uri="http://schemas.openxmlformats.org/drawingml/2006/picture">
                 <pic:pic>
                   <pic:nvPicPr>
-                    <pic:cNvPr descr="slides18w_files/figure-docx/unnamed-chunk-29-1.png" id="78" name="Picture"/>
+                    <pic:cNvPr descr="slides18w_files/figure-docx/unnamed-chunk-30-1.png" id="79" name="Picture"/>
                     <pic:cNvPicPr>
                       <a:picLocks noChangeArrowheads="1" noChangeAspect="1"/>
                     </pic:cNvPicPr>
                   </pic:nvPicPr>
                   <pic:blipFill>
-                    <a:blip r:embed="rId76"/>
+                    <a:blip r:embed="rId77"/>
                     <a:stretch>
                       <a:fillRect/>
                     </a:stretch>
@@ -18657,8 +18865,8 @@
         </w:drawing>
       </w:r>
     </w:p>
-    <w:bookmarkEnd w:id="79"/>
-    <w:bookmarkStart w:id="83" w:name="lrm-fit-on-probability-scale"/>
+    <w:bookmarkEnd w:id="80"/>
+    <w:bookmarkStart w:id="84" w:name="lrm-fit-on-probability-scale"/>
     <w:p>
       <w:pPr>
         <w:pStyle w:val="Heading2"/>
@@ -18774,18 +18982,18 @@
           <wp:inline>
             <wp:extent cx="4620126" cy="3696101"/>
             <wp:effectExtent b="0" l="0" r="0" t="0"/>
-            <wp:docPr descr="" title="" id="81" name="Picture"/>
+            <wp:docPr descr="" title="" id="82" name="Picture"/>
             <a:graphic>
               <a:graphicData uri="http://schemas.openxmlformats.org/drawingml/2006/picture">
                 <pic:pic>
                   <pic:nvPicPr>
-                    <pic:cNvPr descr="slides18w_files/figure-docx/unnamed-chunk-30-1.png" id="82" name="Picture"/>
+                    <pic:cNvPr descr="slides18w_files/figure-docx/unnamed-chunk-31-1.png" id="83" name="Picture"/>
                     <pic:cNvPicPr>
                       <a:picLocks noChangeArrowheads="1" noChangeAspect="1"/>
                     </pic:cNvPicPr>
                   </pic:nvPicPr>
                   <pic:blipFill>
-                    <a:blip r:embed="rId80"/>
+                    <a:blip r:embed="rId81"/>
                     <a:stretch>
                       <a:fillRect/>
                     </a:stretch>
@@ -18812,8 +19020,8 @@
         </w:drawing>
       </w:r>
     </w:p>
-    <w:bookmarkEnd w:id="83"/>
-    <w:bookmarkStart w:id="84" w:name="rmsvalidate-results-from-lrm"/>
+    <w:bookmarkEnd w:id="84"/>
+    <w:bookmarkStart w:id="85" w:name="rmsvalidate-results-from-lrm"/>
     <w:p>
       <w:pPr>
         <w:pStyle w:val="Heading2"/>
@@ -19016,8 +19224,8 @@
         <w:t xml:space="preserve">= 0.5 + (0.6964/2) = 0.8482</w:t>
       </w:r>
     </w:p>
-    <w:bookmarkEnd w:id="84"/>
-    <w:bookmarkStart w:id="85" w:name="all-possible-combinations-of-t-and-v"/>
+    <w:bookmarkEnd w:id="85"/>
+    <w:bookmarkStart w:id="86" w:name="all-possible-combinations-of-t-and-v"/>
     <w:p>
       <w:pPr>
         <w:pStyle w:val="Heading2"/>
@@ -19462,8 +19670,8 @@
         <w:t xml:space="preserve">4   New4 Insulation     General</w:t>
       </w:r>
     </w:p>
-    <w:bookmarkEnd w:id="85"/>
-    <w:bookmarkStart w:id="86" w:name="add-individual-predictions"/>
+    <w:bookmarkEnd w:id="86"/>
+    <w:bookmarkStart w:id="87" w:name="add-individual-predictions"/>
     <w:p>
       <w:pPr>
         <w:pStyle w:val="Heading2"/>
@@ -20486,8 +20694,8 @@
         </w:tc>
       </w:tr>
     </w:tbl>
-    <w:bookmarkEnd w:id="86"/>
-    <w:bookmarkStart w:id="87" w:name="instead-add-fitted-predictions"/>
+    <w:bookmarkEnd w:id="87"/>
+    <w:bookmarkStart w:id="88" w:name="instead-add-fitted-predictions"/>
     <w:p>
       <w:pPr>
         <w:pStyle w:val="Heading2"/>
@@ -21377,9 +21585,9 @@
         </w:tc>
       </w:tr>
     </w:tbl>
-    <w:bookmarkEnd w:id="87"/>
     <w:bookmarkEnd w:id="88"/>
-    <w:bookmarkStart w:id="102" w:name="Xfbb6bdf28d644d5ffd1de09861b186a391f4491"/>
+    <w:bookmarkEnd w:id="89"/>
+    <w:bookmarkStart w:id="104" w:name="Xfbb6bdf28d644d5ffd1de09861b186a391f4491"/>
     <w:p>
       <w:pPr>
         <w:pStyle w:val="Heading1"/>
@@ -21403,12 +21611,196 @@
         <w:t xml:space="preserve">from rms</w:t>
       </w:r>
     </w:p>
-    <w:bookmarkStart w:id="89" w:name="X66c9e0ce43a62291e15585ba7d5384999f21831"/>
+    <w:bookmarkStart w:id="90" w:name="what-is-the-difference"/>
     <w:p>
       <w:pPr>
         <w:pStyle w:val="Heading2"/>
       </w:pPr>
       <w:r>
+        <w:t xml:space="preserve">What is the difference?</w:t>
+      </w:r>
+    </w:p>
+    <w:p>
+      <w:pPr>
+        <w:numPr>
+          <w:ilvl w:val="0"/>
+          <w:numId w:val="1031"/>
+        </w:numPr>
+        <w:pStyle w:val="Compact"/>
+      </w:pPr>
+      <w:r>
+        <w:t xml:space="preserve">In fitting an</w:t>
+      </w:r>
+      <w:r>
+        <w:t xml:space="preserve"> </w:t>
+      </w:r>
+      <w:r>
+        <w:rPr>
+          <w:rStyle w:val="VerbatimChar"/>
+        </w:rPr>
+        <w:t xml:space="preserve">orm()</w:t>
+      </w:r>
+      <w:r>
+        <w:t xml:space="preserve"> </w:t>
+      </w:r>
+      <w:r>
+        <w:t xml:space="preserve">vs. </w:t>
+      </w:r>
+      <w:r>
+        <w:rPr>
+          <w:rStyle w:val="VerbatimChar"/>
+        </w:rPr>
+        <w:t xml:space="preserve">lrm()</w:t>
+      </w:r>
+      <w:r>
+        <w:t xml:space="preserve">, just using the letter</w:t>
+      </w:r>
+      <w:r>
+        <w:t xml:space="preserve"> </w:t>
+      </w:r>
+      <w:r>
+        <w:t xml:space="preserve">“</w:t>
+      </w:r>
+      <w:r>
+        <w:t xml:space="preserve">o</w:t>
+      </w:r>
+      <w:r>
+        <w:t xml:space="preserve">”</w:t>
+      </w:r>
+      <w:r>
+        <w:t xml:space="preserve"> </w:t>
+      </w:r>
+      <w:r>
+        <w:t xml:space="preserve">instead of</w:t>
+      </w:r>
+      <w:r>
+        <w:t xml:space="preserve"> </w:t>
+      </w:r>
+      <w:r>
+        <w:t xml:space="preserve">“</w:t>
+      </w:r>
+      <w:r>
+        <w:t xml:space="preserve">l</w:t>
+      </w:r>
+      <w:r>
+        <w:t xml:space="preserve">”</w:t>
+      </w:r>
+      <w:r>
+        <w:t xml:space="preserve">.</w:t>
+      </w:r>
+    </w:p>
+    <w:p>
+      <w:pPr>
+        <w:numPr>
+          <w:ilvl w:val="0"/>
+          <w:numId w:val="1031"/>
+        </w:numPr>
+        <w:pStyle w:val="Compact"/>
+      </w:pPr>
+      <w:r>
+        <w:t xml:space="preserve">The</w:t>
+      </w:r>
+      <w:r>
+        <w:t xml:space="preserve"> </w:t>
+      </w:r>
+      <w:r>
+        <w:rPr>
+          <w:rStyle w:val="VerbatimChar"/>
+        </w:rPr>
+        <w:t xml:space="preserve">orm()</w:t>
+      </w:r>
+      <w:r>
+        <w:t xml:space="preserve"> </w:t>
+      </w:r>
+      <w:r>
+        <w:t xml:space="preserve">model: appropriate when we are interested in studying the rank correlation between the predictions and the outcomes - in essence, we are interested in</w:t>
+      </w:r>
+      <w:r>
+        <w:t xml:space="preserve"> </w:t>
+      </w:r>
+      <w:r>
+        <w:t xml:space="preserve">“</w:t>
+      </w:r>
+      <w:r>
+        <w:t xml:space="preserve">penalizing</w:t>
+      </w:r>
+      <w:r>
+        <w:t xml:space="preserve">”</w:t>
+      </w:r>
+      <w:r>
+        <w:t xml:space="preserve"> </w:t>
+      </w:r>
+      <w:r>
+        <w:t xml:space="preserve">more for being two categories away from correct than being one category away from correct.</w:t>
+      </w:r>
+    </w:p>
+    <w:p>
+      <w:pPr>
+        <w:numPr>
+          <w:ilvl w:val="0"/>
+          <w:numId w:val="1031"/>
+        </w:numPr>
+        <w:pStyle w:val="Compact"/>
+      </w:pPr>
+      <w:r>
+        <w:t xml:space="preserve">The</w:t>
+      </w:r>
+      <w:r>
+        <w:t xml:space="preserve"> </w:t>
+      </w:r>
+      <w:r>
+        <w:rPr>
+          <w:rStyle w:val="VerbatimChar"/>
+        </w:rPr>
+        <w:t xml:space="preserve">lrm()</w:t>
+      </w:r>
+      <w:r>
+        <w:t xml:space="preserve"> </w:t>
+      </w:r>
+      <w:r>
+        <w:t xml:space="preserve">or</w:t>
+      </w:r>
+      <w:r>
+        <w:t xml:space="preserve"> </w:t>
+      </w:r>
+      <w:r>
+        <w:rPr>
+          <w:rStyle w:val="VerbatimChar"/>
+        </w:rPr>
+        <w:t xml:space="preserve">polr()</w:t>
+      </w:r>
+      <w:r>
+        <w:t xml:space="preserve"> </w:t>
+      </w:r>
+      <w:r>
+        <w:t xml:space="preserve">model: appropriate when we are interested in</w:t>
+      </w:r>
+      <w:r>
+        <w:t xml:space="preserve"> </w:t>
+      </w:r>
+      <w:r>
+        <w:t xml:space="preserve">“</w:t>
+      </w:r>
+      <w:r>
+        <w:t xml:space="preserve">penalizing</w:t>
+      </w:r>
+      <w:r>
+        <w:t xml:space="preserve">”</w:t>
+      </w:r>
+      <w:r>
+        <w:t xml:space="preserve"> </w:t>
+      </w:r>
+      <w:r>
+        <w:t xml:space="preserve">all incorrect predictions the same way.</w:t>
+      </w:r>
+    </w:p>
+    <w:bookmarkEnd w:id="90"/>
+    <w:bookmarkStart w:id="91" w:name="X66c9e0ce43a62291e15585ba7d5384999f21831"/>
+    <w:p>
+      <w:pPr>
+        <w:pStyle w:val="Heading2"/>
+      </w:pPr>
+      <w:r>
         <w:t xml:space="preserve">Ordinal Logistic Regression for</w:t>
       </w:r>
       <w:r>
@@ -21651,8 +22043,8 @@
         <w:t xml:space="preserve"># note that exposure must be an ordered factor</w:t>
       </w:r>
     </w:p>
-    <w:bookmarkEnd w:id="89"/>
-    <w:bookmarkStart w:id="90" w:name="model_tv_orm-fit-with-orm"/>
+    <w:bookmarkEnd w:id="91"/>
+    <w:bookmarkStart w:id="92" w:name="model_tv_orm-fit-with-orm"/>
     <w:p>
       <w:pPr>
         <w:pStyle w:val="Heading2"/>
@@ -21854,8 +22246,8 @@
         <w:t xml:space="preserve">ventilation=General  2.1596 0.5675  3.81  0.0001  </w:t>
       </w:r>
     </w:p>
-    <w:bookmarkEnd w:id="90"/>
-    <w:bookmarkStart w:id="94" w:name="effects-plot-from-orm"/>
+    <w:bookmarkEnd w:id="92"/>
+    <w:bookmarkStart w:id="96" w:name="effects-plot-from-orm"/>
     <w:p>
       <w:pPr>
         <w:pStyle w:val="Heading2"/>
@@ -21911,18 +22303,18 @@
           <wp:inline>
             <wp:extent cx="4620126" cy="3696101"/>
             <wp:effectExtent b="0" l="0" r="0" t="0"/>
-            <wp:docPr descr="" title="" id="92" name="Picture"/>
+            <wp:docPr descr="" title="" id="94" name="Picture"/>
             <a:graphic>
               <a:graphicData uri="http://schemas.openxmlformats.org/drawingml/2006/picture">
                 <pic:pic>
                   <pic:nvPicPr>
-                    <pic:cNvPr descr="slides18w_files/figure-docx/unnamed-chunk-37-1.png" id="93" name="Picture"/>
+                    <pic:cNvPr descr="slides18w_files/figure-docx/unnamed-chunk-38-1.png" id="95" name="Picture"/>
                     <pic:cNvPicPr>
                       <a:picLocks noChangeArrowheads="1" noChangeAspect="1"/>
                     </pic:cNvPicPr>
                   </pic:nvPicPr>
                   <pic:blipFill>
-                    <a:blip r:embed="rId91"/>
+                    <a:blip r:embed="rId93"/>
                     <a:stretch>
                       <a:fillRect/>
                     </a:stretch>
@@ -21949,8 +22341,8 @@
         </w:drawing>
       </w:r>
     </w:p>
-    <w:bookmarkEnd w:id="94"/>
-    <w:bookmarkStart w:id="98" w:name="polr-model-fit-with-orm-plotted"/>
+    <w:bookmarkEnd w:id="96"/>
+    <w:bookmarkStart w:id="100" w:name="polr-model-fit-with-orm-plotted"/>
     <w:p>
       <w:pPr>
         <w:pStyle w:val="Heading2"/>
@@ -22069,18 +22461,18 @@
           <wp:inline>
             <wp:extent cx="4620126" cy="3696101"/>
             <wp:effectExtent b="0" l="0" r="0" t="0"/>
-            <wp:docPr descr="" title="" id="96" name="Picture"/>
+            <wp:docPr descr="" title="" id="98" name="Picture"/>
             <a:graphic>
               <a:graphicData uri="http://schemas.openxmlformats.org/drawingml/2006/picture">
                 <pic:pic>
                   <pic:nvPicPr>
-                    <pic:cNvPr descr="slides18w_files/figure-docx/unnamed-chunk-38-1.png" id="97" name="Picture"/>
+                    <pic:cNvPr descr="slides18w_files/figure-docx/unnamed-chunk-39-1.png" id="99" name="Picture"/>
                     <pic:cNvPicPr>
                       <a:picLocks noChangeArrowheads="1" noChangeAspect="1"/>
                     </pic:cNvPicPr>
                   </pic:nvPicPr>
                   <pic:blipFill>
-                    <a:blip r:embed="rId95"/>
+                    <a:blip r:embed="rId97"/>
                     <a:stretch>
                       <a:fillRect/>
                     </a:stretch>
@@ -22107,8 +22499,8 @@
         </w:drawing>
       </w:r>
     </w:p>
-    <w:bookmarkEnd w:id="98"/>
-    <w:bookmarkStart w:id="99" w:name="rmsvalidate-results-from-orm"/>
+    <w:bookmarkEnd w:id="100"/>
+    <w:bookmarkStart w:id="101" w:name="rmsvalidate-results-from-orm"/>
     <w:p>
       <w:pPr>
         <w:pStyle w:val="Heading2"/>
@@ -22239,7 +22631,7 @@
       <w:pPr>
         <w:numPr>
           <w:ilvl w:val="0"/>
-          <w:numId w:val="1031"/>
+          <w:numId w:val="1032"/>
         </w:numPr>
         <w:pStyle w:val="Compact"/>
       </w:pPr>
@@ -22260,7 +22652,7 @@
       <w:pPr>
         <w:numPr>
           <w:ilvl w:val="0"/>
-          <w:numId w:val="1031"/>
+          <w:numId w:val="1032"/>
         </w:numPr>
         <w:pStyle w:val="Compact"/>
       </w:pPr>
@@ -22277,8 +22669,8 @@
         <w:t xml:space="preserve">= Nagelkerke R-square</w:t>
       </w:r>
     </w:p>
-    <w:bookmarkEnd w:id="99"/>
-    <w:bookmarkStart w:id="100" w:name="predicting-with-orm"/>
+    <w:bookmarkEnd w:id="101"/>
+    <w:bookmarkStart w:id="102" w:name="predicting-with-orm"/>
     <w:p>
       <w:pPr>
         <w:pStyle w:val="Heading2"/>
@@ -23162,8 +23554,8 @@
         </w:tc>
       </w:tr>
     </w:tbl>
-    <w:bookmarkEnd w:id="100"/>
-    <w:bookmarkStart w:id="101" w:name="conclusions"/>
+    <w:bookmarkEnd w:id="102"/>
+    <w:bookmarkStart w:id="103" w:name="conclusions"/>
     <w:p>
       <w:pPr>
         <w:pStyle w:val="Heading2"/>
@@ -23211,7 +23603,7 @@
       <w:pPr>
         <w:numPr>
           <w:ilvl w:val="0"/>
-          <w:numId w:val="1032"/>
+          <w:numId w:val="1033"/>
         </w:numPr>
         <w:pStyle w:val="Compact"/>
       </w:pPr>
@@ -23239,7 +23631,7 @@
       <w:pPr>
         <w:numPr>
           <w:ilvl w:val="0"/>
-          <w:numId w:val="1032"/>
+          <w:numId w:val="1033"/>
         </w:numPr>
         <w:pStyle w:val="Compact"/>
       </w:pPr>
@@ -23287,8 +23679,8 @@
         <w:t xml:space="preserve">multi-categorical outcomes next time.</w:t>
       </w:r>
     </w:p>
-    <w:bookmarkEnd w:id="101"/>
-    <w:bookmarkEnd w:id="102"/>
+    <w:bookmarkEnd w:id="103"/>
+    <w:bookmarkEnd w:id="104"/>
     <w:sectPr/>
   </w:body>
 </w:document>
@@ -23803,6 +24195,9 @@
     <w:abstractNumId w:val="991"/>
   </w:num>
   <w:num w:numId="1032">
+    <w:abstractNumId w:val="991"/>
+  </w:num>
+  <w:num w:numId="1033">
     <w:abstractNumId w:val="991"/>
   </w:num>
 </w:numbering>

</xml_diff>

<commit_message>
Updated Class 18 materials
</commit_message>
<xml_diff>
--- a/slides18w.docx
+++ b/slides18w.docx
@@ -20,6 +20,24 @@
       </w:r>
       <w:r>
         <w:t xml:space="preserve">18</w:t>
+      </w:r>
+      <w:r>
+        <w:t xml:space="preserve"> </w:t>
+      </w:r>
+      <w:r>
+        <w:t xml:space="preserve">(Updated</w:t>
+      </w:r>
+      <w:r>
+        <w:t xml:space="preserve"> </w:t>
+      </w:r>
+      <w:r>
+        <w:t xml:space="preserve">after</w:t>
+      </w:r>
+      <w:r>
+        <w:t xml:space="preserve"> </w:t>
+      </w:r>
+      <w:r>
+        <w:t xml:space="preserve">class)</w:t>
       </w:r>
     </w:p>
     <w:p>
@@ -1191,6 +1209,21 @@
       </w:pPr>
       <w:r>
         <w:t xml:space="preserve">A weighted linear regression model.</w:t>
+      </w:r>
+    </w:p>
+    <w:p>
+      <w:pPr>
+        <w:pStyle w:val="FirstParagraph"/>
+      </w:pPr>
+      <w:r>
+        <w:rPr>
+          <w:bCs/>
+          <w:b/>
+        </w:rPr>
+        <w:t xml:space="preserve">Note</w:t>
+      </w:r>
+      <w:r>
+        <w:t xml:space="preserve">: I may add some additional options here.</w:t>
       </w:r>
     </w:p>
     <w:bookmarkEnd w:id="24"/>
@@ -21611,13 +21644,40 @@
         <w:t xml:space="preserve">from rms</w:t>
       </w:r>
     </w:p>
-    <w:bookmarkStart w:id="90" w:name="what-is-the-difference"/>
+    <w:bookmarkStart w:id="90" w:name="difference-between-orm-and-lrm"/>
     <w:p>
       <w:pPr>
         <w:pStyle w:val="Heading2"/>
       </w:pPr>
       <w:r>
-        <w:t xml:space="preserve">What is the difference?</w:t>
+        <w:t xml:space="preserve">Difference between</w:t>
+      </w:r>
+      <w:r>
+        <w:t xml:space="preserve"> </w:t>
+      </w:r>
+      <w:r>
+        <w:rPr>
+          <w:rStyle w:val="VerbatimChar"/>
+        </w:rPr>
+        <w:t xml:space="preserve">orm()</w:t>
+      </w:r>
+      <w:r>
+        <w:t xml:space="preserve"> </w:t>
+      </w:r>
+      <w:r>
+        <w:t xml:space="preserve">and</w:t>
+      </w:r>
+      <w:r>
+        <w:t xml:space="preserve"> </w:t>
+      </w:r>
+      <w:r>
+        <w:rPr>
+          <w:rStyle w:val="VerbatimChar"/>
+        </w:rPr>
+        <w:t xml:space="preserve">lrm()</w:t>
+      </w:r>
+      <w:r>
+        <w:t xml:space="preserve">?</w:t>
       </w:r>
     </w:p>
     <w:p>

</xml_diff>

<commit_message>
Update materials for Class 18.
</commit_message>
<xml_diff>
--- a/slides18w.docx
+++ b/slides18w.docx
@@ -10780,7 +10780,7 @@
         <w:pStyle w:val="Compact"/>
       </w:pPr>
       <w:r>
-        <w:t xml:space="preserve">2.897 is the estimated log odds of falling into category (1) or (2) versus category (3), when all other predictors (task, ventilation and centered duration) are zero.</w:t>
+        <w:t xml:space="preserve">3.001 is the estimated log odds of falling into category (1) or (2) versus category (3), when all other predictors (task, ventilation and centered duration) are zero.</w:t>
       </w:r>
     </w:p>
     <w:bookmarkEnd w:id="55"/>
@@ -11858,7 +11858,7 @@
         </m:oMathParaPr>
         <m:oMath>
           <m:r>
-            <m:t>2.35</m:t>
+            <m:t>2.46</m:t>
           </m:r>
           <m:r>
             <m:rPr>
@@ -11985,24 +11985,18 @@
           <m:r>
             <m:t>u</m:t>
           </m:r>
-          <m:r>
-            <m:t>r</m:t>
-          </m:r>
-          <m:r>
-            <m:t>a</m:t>
-          </m:r>
-          <m:r>
-            <m:t>t</m:t>
-          </m:r>
-          <m:r>
-            <m:t>i</m:t>
-          </m:r>
-          <m:r>
-            <m:t>o</m:t>
-          </m:r>
-          <m:r>
-            <m:t>n</m:t>
-          </m:r>
+          <m:sSub>
+            <m:e>
+              <m:r>
+                <m:t>r</m:t>
+              </m:r>
+            </m:e>
+            <m:sub>
+              <m:r>
+                <m:t>c</m:t>
+              </m:r>
+            </m:sub>
+          </m:sSub>
         </m:oMath>
       </m:oMathPara>
     </w:p>
@@ -13081,7 +13075,7 @@
         </m:oMathParaPr>
         <m:oMath>
           <m:r>
-            <m:t>2.90</m:t>
+            <m:t>3.00</m:t>
           </m:r>
           <m:r>
             <m:rPr>
@@ -13208,24 +13202,18 @@
           <m:r>
             <m:t>u</m:t>
           </m:r>
-          <m:r>
-            <m:t>r</m:t>
-          </m:r>
-          <m:r>
-            <m:t>a</m:t>
-          </m:r>
-          <m:r>
-            <m:t>t</m:t>
-          </m:r>
-          <m:r>
-            <m:t>i</m:t>
-          </m:r>
-          <m:r>
-            <m:t>o</m:t>
-          </m:r>
-          <m:r>
-            <m:t>n</m:t>
-          </m:r>
+          <m:sSub>
+            <m:e>
+              <m:r>
+                <m:t>r</m:t>
+              </m:r>
+            </m:e>
+            <m:sub>
+              <m:r>
+                <m:t>c</m:t>
+              </m:r>
+            </m:sub>
+          </m:sSub>
         </m:oMath>
       </m:oMathPara>
     </w:p>
@@ -21644,18 +21632,12 @@
         <w:t xml:space="preserve">from rms</w:t>
       </w:r>
     </w:p>
-    <w:bookmarkStart w:id="90" w:name="difference-between-orm-and-lrm"/>
+    <w:bookmarkStart w:id="90" w:name="orm-vs.-lrm-differences"/>
     <w:p>
       <w:pPr>
         <w:pStyle w:val="Heading2"/>
       </w:pPr>
       <w:r>
-        <w:t xml:space="preserve">Difference between</w:t>
-      </w:r>
-      <w:r>
-        <w:t xml:space="preserve"> </w:t>
-      </w:r>
-      <w:r>
         <w:rPr>
           <w:rStyle w:val="VerbatimChar"/>
         </w:rPr>
@@ -21665,10 +21647,7 @@
         <w:t xml:space="preserve"> </w:t>
       </w:r>
       <w:r>
-        <w:t xml:space="preserve">and</w:t>
-      </w:r>
-      <w:r>
-        <w:t xml:space="preserve"> </w:t>
+        <w:t xml:space="preserve">vs. </w:t>
       </w:r>
       <w:r>
         <w:rPr>
@@ -21677,7 +21656,10 @@
         <w:t xml:space="preserve">lrm()</w:t>
       </w:r>
       <w:r>
-        <w:t xml:space="preserve">?</w:t>
+        <w:t xml:space="preserve"> </w:t>
+      </w:r>
+      <w:r>
+        <w:t xml:space="preserve">differences?</w:t>
       </w:r>
     </w:p>
     <w:p>

</xml_diff>